<commit_message>
Add SimpleFactions project and update project pages
</commit_message>
<xml_diff>
--- a/SolicitatieBrief.docx
+++ b/SolicitatieBrief.docx
@@ -12,7 +12,672 @@
         <w:rPr>
           <w:rFonts w:ascii="Arial" w:hAnsi="Arial" w:cs="Arial"/>
         </w:rPr>
-        <w:t xml:space="preserve"> Introductie</w:t>
+        <w:t xml:space="preserve">Onderwerp: Sollicitatie stage [afdeling/functie] </w:t>
+      </w:r>
+      <w:r>
+        <w:rPr>
+          <w:rFonts w:ascii="Arial" w:hAnsi="Arial" w:cs="Arial"/>
+        </w:rPr>
+        <w:t>Quinten Duijster</w:t>
+      </w:r>
+    </w:p>
+    <w:p>
+      <w:pPr>
+        <w:pStyle w:val="ListParagraph"/>
+        <w:ind w:left="420"/>
+        <w:rPr>
+          <w:rFonts w:ascii="Arial" w:hAnsi="Arial" w:cs="Arial"/>
+        </w:rPr>
+      </w:pPr>
+    </w:p>
+    <w:p>
+      <w:pPr>
+        <w:rPr>
+          <w:rFonts w:ascii="Arial" w:hAnsi="Arial" w:cs="Arial"/>
+        </w:rPr>
+      </w:pPr>
+      <w:r>
+        <w:rPr>
+          <w:rFonts w:ascii="Arial" w:hAnsi="Arial" w:cs="Arial"/>
+        </w:rPr>
+        <w:t>Geachte heer/mevrouw,</w:t>
+      </w:r>
+    </w:p>
+    <w:p>
+      <w:pPr>
+        <w:rPr>
+          <w:rFonts w:ascii="Arial" w:hAnsi="Arial" w:cs="Arial"/>
+        </w:rPr>
+      </w:pPr>
+      <w:r>
+        <w:rPr>
+          <w:rFonts w:ascii="Arial" w:hAnsi="Arial" w:cs="Arial"/>
+        </w:rPr>
+        <w:t>Met veel intresse las ik op [Locatie waar ik de solicitatie hab gevonden] dat jullie [type stage] stages aanbieden. Als student game- en software development aan het Mediacollege Amsterdam lijkt dit mij een zeer interessante mogelijkheid om stage te lopen bij jullie bedrijf.</w:t>
+      </w:r>
+    </w:p>
+    <w:p>
+      <w:pPr>
+        <w:rPr>
+          <w:rFonts w:ascii="Arial" w:hAnsi="Arial" w:cs="Arial"/>
+        </w:rPr>
+      </w:pPr>
+      <w:r>
+        <w:rPr>
+          <w:rFonts w:ascii="Arial" w:hAnsi="Arial" w:cs="Arial"/>
+        </w:rPr>
+        <w:t>[motivatie]</w:t>
+      </w:r>
+    </w:p>
+    <w:p>
+      <w:pPr>
+        <w:rPr>
+          <w:rFonts w:ascii="Arial" w:hAnsi="Arial" w:cs="Arial"/>
+        </w:rPr>
+      </w:pPr>
+      <w:r>
+        <w:rPr>
+          <w:rFonts w:ascii="Arial" w:hAnsi="Arial" w:cs="Arial"/>
+        </w:rPr>
+        <w:t>[</w:t>
+      </w:r>
+      <w:r>
+        <w:rPr>
+          <w:rFonts w:ascii="Arial" w:hAnsi="Arial" w:cs="Arial"/>
+        </w:rPr>
+        <w:t>Geschiktheid</w:t>
+      </w:r>
+      <w:r>
+        <w:rPr>
+          <w:rFonts w:ascii="Arial" w:hAnsi="Arial" w:cs="Arial"/>
+        </w:rPr>
+        <w:t>]</w:t>
+      </w:r>
+    </w:p>
+    <w:p>
+      <w:pPr>
+        <w:rPr>
+          <w:rFonts w:ascii="Arial" w:hAnsi="Arial" w:cs="Arial"/>
+        </w:rPr>
+      </w:pPr>
+      <w:r>
+        <w:rPr>
+          <w:rFonts w:ascii="Arial" w:hAnsi="Arial" w:cs="Arial"/>
+        </w:rPr>
+        <w:t xml:space="preserve">In de bijlagen vindt u mijn cv en portfolio. In mijn cv kunt u meer informatie over </w:t>
+      </w:r>
+      <w:r>
+        <w:rPr>
+          <w:rFonts w:ascii="Arial" w:hAnsi="Arial" w:cs="Arial"/>
+        </w:rPr>
+        <w:t>mezelf</w:t>
+      </w:r>
+      <w:r>
+        <w:rPr>
+          <w:rFonts w:ascii="Arial" w:hAnsi="Arial" w:cs="Arial"/>
+        </w:rPr>
+        <w:t xml:space="preserve">, </w:t>
+      </w:r>
+      <w:r>
+        <w:rPr>
+          <w:rFonts w:ascii="Arial" w:hAnsi="Arial" w:cs="Arial"/>
+        </w:rPr>
+        <w:t xml:space="preserve">mijn </w:t>
+      </w:r>
+      <w:r>
+        <w:rPr>
+          <w:rFonts w:ascii="Arial" w:hAnsi="Arial" w:cs="Arial"/>
+        </w:rPr>
+        <w:t xml:space="preserve">werkervaring en </w:t>
+      </w:r>
+      <w:r>
+        <w:rPr>
+          <w:rFonts w:ascii="Arial" w:hAnsi="Arial" w:cs="Arial"/>
+        </w:rPr>
+        <w:t xml:space="preserve">mijn </w:t>
+      </w:r>
+      <w:r>
+        <w:rPr>
+          <w:rFonts w:ascii="Arial" w:hAnsi="Arial" w:cs="Arial"/>
+        </w:rPr>
+        <w:t>opleidingen vinden. In mijn portfolio vindt u daarnaast informatie over projecten waaraan ik heb gewerkt, nog meer informatie over mijzelf en andere manieren om contact met mij op te nemen.</w:t>
+      </w:r>
+    </w:p>
+    <w:p>
+      <w:pPr>
+        <w:rPr>
+          <w:rFonts w:ascii="Arial" w:hAnsi="Arial" w:cs="Arial"/>
+          <w:lang w:val="en-US"/>
+        </w:rPr>
+      </w:pPr>
+      <w:r>
+        <w:rPr>
+          <w:rFonts w:ascii="Arial" w:hAnsi="Arial" w:cs="Arial"/>
+          <w:lang w:val="en-US"/>
+        </w:rPr>
+        <w:t xml:space="preserve">Ik </w:t>
+      </w:r>
+      <w:proofErr w:type="spellStart"/>
+      <w:r>
+        <w:rPr>
+          <w:rFonts w:ascii="Arial" w:hAnsi="Arial" w:cs="Arial"/>
+          <w:lang w:val="en-US"/>
+        </w:rPr>
+        <w:t>kijk</w:t>
+      </w:r>
+      <w:proofErr w:type="spellEnd"/>
+      <w:r>
+        <w:rPr>
+          <w:rFonts w:ascii="Arial" w:hAnsi="Arial" w:cs="Arial"/>
+          <w:lang w:val="en-US"/>
+        </w:rPr>
+        <w:t xml:space="preserve"> </w:t>
+      </w:r>
+      <w:proofErr w:type="spellStart"/>
+      <w:r>
+        <w:rPr>
+          <w:rFonts w:ascii="Arial" w:hAnsi="Arial" w:cs="Arial"/>
+          <w:lang w:val="en-US"/>
+        </w:rPr>
+        <w:t>ernaar</w:t>
+      </w:r>
+      <w:proofErr w:type="spellEnd"/>
+      <w:r>
+        <w:rPr>
+          <w:rFonts w:ascii="Arial" w:hAnsi="Arial" w:cs="Arial"/>
+          <w:lang w:val="en-US"/>
+        </w:rPr>
+        <w:t xml:space="preserve"> </w:t>
+      </w:r>
+      <w:proofErr w:type="spellStart"/>
+      <w:r>
+        <w:rPr>
+          <w:rFonts w:ascii="Arial" w:hAnsi="Arial" w:cs="Arial"/>
+          <w:lang w:val="en-US"/>
+        </w:rPr>
+        <w:t>uit</w:t>
+      </w:r>
+      <w:proofErr w:type="spellEnd"/>
+      <w:r>
+        <w:rPr>
+          <w:rFonts w:ascii="Arial" w:hAnsi="Arial" w:cs="Arial"/>
+          <w:lang w:val="en-US"/>
+        </w:rPr>
+        <w:t xml:space="preserve"> om van u </w:t>
+      </w:r>
+      <w:proofErr w:type="spellStart"/>
+      <w:r>
+        <w:rPr>
+          <w:rFonts w:ascii="Arial" w:hAnsi="Arial" w:cs="Arial"/>
+          <w:lang w:val="en-US"/>
+        </w:rPr>
+        <w:t>te</w:t>
+      </w:r>
+      <w:proofErr w:type="spellEnd"/>
+      <w:r>
+        <w:rPr>
+          <w:rFonts w:ascii="Arial" w:hAnsi="Arial" w:cs="Arial"/>
+          <w:lang w:val="en-US"/>
+        </w:rPr>
+        <w:t xml:space="preserve"> </w:t>
+      </w:r>
+      <w:proofErr w:type="spellStart"/>
+      <w:r>
+        <w:rPr>
+          <w:rFonts w:ascii="Arial" w:hAnsi="Arial" w:cs="Arial"/>
+          <w:lang w:val="en-US"/>
+        </w:rPr>
+        <w:t>horen</w:t>
+      </w:r>
+      <w:proofErr w:type="spellEnd"/>
+      <w:r>
+        <w:rPr>
+          <w:rFonts w:ascii="Arial" w:hAnsi="Arial" w:cs="Arial"/>
+          <w:lang w:val="en-US"/>
+        </w:rPr>
+        <w:t xml:space="preserve"> </w:t>
+      </w:r>
+      <w:proofErr w:type="spellStart"/>
+      <w:r>
+        <w:rPr>
+          <w:rFonts w:ascii="Arial" w:hAnsi="Arial" w:cs="Arial"/>
+          <w:lang w:val="en-US"/>
+        </w:rPr>
+        <w:t>en</w:t>
+      </w:r>
+      <w:proofErr w:type="spellEnd"/>
+      <w:r>
+        <w:rPr>
+          <w:rFonts w:ascii="Arial" w:hAnsi="Arial" w:cs="Arial"/>
+          <w:lang w:val="en-US"/>
+        </w:rPr>
+        <w:t xml:space="preserve"> </w:t>
+      </w:r>
+      <w:proofErr w:type="spellStart"/>
+      <w:r>
+        <w:rPr>
+          <w:rFonts w:ascii="Arial" w:hAnsi="Arial" w:cs="Arial"/>
+          <w:lang w:val="en-US"/>
+        </w:rPr>
+        <w:t>bespreek</w:t>
+      </w:r>
+      <w:proofErr w:type="spellEnd"/>
+      <w:r>
+        <w:rPr>
+          <w:rFonts w:ascii="Arial" w:hAnsi="Arial" w:cs="Arial"/>
+          <w:lang w:val="en-US"/>
+        </w:rPr>
+        <w:t xml:space="preserve"> </w:t>
+      </w:r>
+      <w:proofErr w:type="spellStart"/>
+      <w:r>
+        <w:rPr>
+          <w:rFonts w:ascii="Arial" w:hAnsi="Arial" w:cs="Arial"/>
+          <w:lang w:val="en-US"/>
+        </w:rPr>
+        <w:t>graag</w:t>
+      </w:r>
+      <w:proofErr w:type="spellEnd"/>
+      <w:r>
+        <w:rPr>
+          <w:rFonts w:ascii="Arial" w:hAnsi="Arial" w:cs="Arial"/>
+          <w:lang w:val="en-US"/>
+        </w:rPr>
+        <w:t xml:space="preserve"> in </w:t>
+      </w:r>
+      <w:proofErr w:type="spellStart"/>
+      <w:r>
+        <w:rPr>
+          <w:rFonts w:ascii="Arial" w:hAnsi="Arial" w:cs="Arial"/>
+          <w:lang w:val="en-US"/>
+        </w:rPr>
+        <w:t>een</w:t>
+      </w:r>
+      <w:proofErr w:type="spellEnd"/>
+      <w:r>
+        <w:rPr>
+          <w:rFonts w:ascii="Arial" w:hAnsi="Arial" w:cs="Arial"/>
+          <w:lang w:val="en-US"/>
+        </w:rPr>
+        <w:t xml:space="preserve"> </w:t>
+      </w:r>
+      <w:proofErr w:type="spellStart"/>
+      <w:r>
+        <w:rPr>
+          <w:rFonts w:ascii="Arial" w:hAnsi="Arial" w:cs="Arial"/>
+          <w:lang w:val="en-US"/>
+        </w:rPr>
+        <w:t>persoonlijk</w:t>
+      </w:r>
+      <w:proofErr w:type="spellEnd"/>
+      <w:r>
+        <w:rPr>
+          <w:rFonts w:ascii="Arial" w:hAnsi="Arial" w:cs="Arial"/>
+          <w:lang w:val="en-US"/>
+        </w:rPr>
+        <w:t xml:space="preserve"> </w:t>
+      </w:r>
+      <w:proofErr w:type="spellStart"/>
+      <w:r>
+        <w:rPr>
+          <w:rFonts w:ascii="Arial" w:hAnsi="Arial" w:cs="Arial"/>
+          <w:lang w:val="en-US"/>
+        </w:rPr>
+        <w:t>gesprek</w:t>
+      </w:r>
+      <w:proofErr w:type="spellEnd"/>
+      <w:r>
+        <w:rPr>
+          <w:rFonts w:ascii="Arial" w:hAnsi="Arial" w:cs="Arial"/>
+          <w:lang w:val="en-US"/>
+        </w:rPr>
+        <w:t xml:space="preserve"> de </w:t>
+      </w:r>
+      <w:proofErr w:type="spellStart"/>
+      <w:r>
+        <w:rPr>
+          <w:rFonts w:ascii="Arial" w:hAnsi="Arial" w:cs="Arial"/>
+          <w:lang w:val="en-US"/>
+        </w:rPr>
+        <w:t>mogelijkheden</w:t>
+      </w:r>
+      <w:proofErr w:type="spellEnd"/>
+      <w:r>
+        <w:rPr>
+          <w:rFonts w:ascii="Arial" w:hAnsi="Arial" w:cs="Arial"/>
+          <w:lang w:val="en-US"/>
+        </w:rPr>
+        <w:t xml:space="preserve"> </w:t>
+      </w:r>
+      <w:proofErr w:type="spellStart"/>
+      <w:r>
+        <w:rPr>
+          <w:rFonts w:ascii="Arial" w:hAnsi="Arial" w:cs="Arial"/>
+          <w:lang w:val="en-US"/>
+        </w:rPr>
+        <w:t>voor</w:t>
+      </w:r>
+      <w:proofErr w:type="spellEnd"/>
+      <w:r>
+        <w:rPr>
+          <w:rFonts w:ascii="Arial" w:hAnsi="Arial" w:cs="Arial"/>
+          <w:lang w:val="en-US"/>
+        </w:rPr>
+        <w:t xml:space="preserve"> de </w:t>
+      </w:r>
+      <w:proofErr w:type="spellStart"/>
+      <w:r>
+        <w:rPr>
+          <w:rFonts w:ascii="Arial" w:hAnsi="Arial" w:cs="Arial"/>
+          <w:lang w:val="en-US"/>
+        </w:rPr>
+        <w:t>rol</w:t>
+      </w:r>
+      <w:proofErr w:type="spellEnd"/>
+      <w:r>
+        <w:rPr>
+          <w:rFonts w:ascii="Arial" w:hAnsi="Arial" w:cs="Arial"/>
+          <w:lang w:val="en-US"/>
+        </w:rPr>
+        <w:t xml:space="preserve"> [</w:t>
+      </w:r>
+      <w:proofErr w:type="spellStart"/>
+      <w:r>
+        <w:rPr>
+          <w:rFonts w:ascii="Arial" w:hAnsi="Arial" w:cs="Arial"/>
+          <w:lang w:val="en-US"/>
+        </w:rPr>
+        <w:t>waarvoor</w:t>
+      </w:r>
+      <w:proofErr w:type="spellEnd"/>
+      <w:r>
+        <w:rPr>
+          <w:rFonts w:ascii="Arial" w:hAnsi="Arial" w:cs="Arial"/>
+          <w:lang w:val="en-US"/>
+        </w:rPr>
+        <w:t xml:space="preserve"> je </w:t>
+      </w:r>
+      <w:proofErr w:type="spellStart"/>
+      <w:r>
+        <w:rPr>
+          <w:rFonts w:ascii="Arial" w:hAnsi="Arial" w:cs="Arial"/>
+          <w:lang w:val="en-US"/>
+        </w:rPr>
+        <w:t>solliciteert</w:t>
+      </w:r>
+      <w:proofErr w:type="spellEnd"/>
+      <w:r>
+        <w:rPr>
+          <w:rFonts w:ascii="Arial" w:hAnsi="Arial" w:cs="Arial"/>
+          <w:lang w:val="en-US"/>
+        </w:rPr>
+        <w:t>].</w:t>
+      </w:r>
+    </w:p>
+    <w:p>
+      <w:pPr>
+        <w:rPr>
+          <w:rFonts w:ascii="Arial" w:hAnsi="Arial" w:cs="Arial"/>
+          <w:lang w:val="en-US"/>
+        </w:rPr>
+      </w:pPr>
+      <w:r>
+        <w:rPr>
+          <w:rFonts w:ascii="Arial" w:hAnsi="Arial" w:cs="Arial"/>
+          <w:lang w:val="en-US"/>
+        </w:rPr>
+        <w:t xml:space="preserve">Met </w:t>
+      </w:r>
+      <w:proofErr w:type="spellStart"/>
+      <w:r>
+        <w:rPr>
+          <w:rFonts w:ascii="Arial" w:hAnsi="Arial" w:cs="Arial"/>
+          <w:lang w:val="en-US"/>
+        </w:rPr>
+        <w:t>vriendelijke</w:t>
+      </w:r>
+      <w:proofErr w:type="spellEnd"/>
+      <w:r>
+        <w:rPr>
+          <w:rFonts w:ascii="Arial" w:hAnsi="Arial" w:cs="Arial"/>
+          <w:lang w:val="en-US"/>
+        </w:rPr>
+        <w:t xml:space="preserve"> </w:t>
+      </w:r>
+      <w:proofErr w:type="spellStart"/>
+      <w:r>
+        <w:rPr>
+          <w:rFonts w:ascii="Arial" w:hAnsi="Arial" w:cs="Arial"/>
+          <w:lang w:val="en-US"/>
+        </w:rPr>
+        <w:t>groet</w:t>
+      </w:r>
+      <w:proofErr w:type="spellEnd"/>
+      <w:r>
+        <w:rPr>
+          <w:rFonts w:ascii="Arial" w:hAnsi="Arial" w:cs="Arial"/>
+          <w:lang w:val="en-US"/>
+        </w:rPr>
+        <w:t>(</w:t>
+      </w:r>
+      <w:proofErr w:type="spellStart"/>
+      <w:r>
+        <w:rPr>
+          <w:rFonts w:ascii="Arial" w:hAnsi="Arial" w:cs="Arial"/>
+          <w:lang w:val="en-US"/>
+        </w:rPr>
+        <w:t>en</w:t>
+      </w:r>
+      <w:proofErr w:type="spellEnd"/>
+      <w:r>
+        <w:rPr>
+          <w:rFonts w:ascii="Arial" w:hAnsi="Arial" w:cs="Arial"/>
+          <w:lang w:val="en-US"/>
+        </w:rPr>
+        <w:t>)</w:t>
+      </w:r>
+      <w:r>
+        <w:rPr>
+          <w:rFonts w:ascii="Arial" w:hAnsi="Arial" w:cs="Arial"/>
+          <w:lang w:val="en-US"/>
+        </w:rPr>
+        <w:t>,</w:t>
+      </w:r>
+      <w:r>
+        <w:rPr>
+          <w:rFonts w:ascii="Arial" w:hAnsi="Arial" w:cs="Arial"/>
+          <w:lang w:val="en-US"/>
+        </w:rPr>
+        <w:br/>
+        <w:t>Quinten Duijster</w:t>
+      </w:r>
+    </w:p>
+    <w:p>
+      <w:pPr>
+        <w:rPr>
+          <w:rFonts w:ascii="Arial" w:hAnsi="Arial" w:cs="Arial"/>
+          <w:lang w:val="en-US"/>
+        </w:rPr>
+      </w:pPr>
+      <w:r>
+        <w:rPr>
+          <w:rFonts w:ascii="Arial" w:hAnsi="Arial" w:cs="Arial"/>
+          <w:lang w:val="en-US"/>
+        </w:rPr>
+        <w:t>0618189992</w:t>
+      </w:r>
+      <w:r>
+        <w:rPr>
+          <w:rFonts w:ascii="Arial" w:hAnsi="Arial" w:cs="Arial"/>
+          <w:lang w:val="en-US"/>
+        </w:rPr>
+        <w:br/>
+        <w:t>Contact@quintenduijster.nl</w:t>
+      </w:r>
+    </w:p>
+    <w:p>
+      <w:pPr>
+        <w:rPr>
+          <w:rFonts w:ascii="Arial" w:hAnsi="Arial" w:cs="Arial"/>
+        </w:rPr>
+      </w:pPr>
+    </w:p>
+    <w:p>
+      <w:pPr>
+        <w:rPr>
+          <w:rFonts w:ascii="Arial" w:hAnsi="Arial" w:cs="Arial"/>
+        </w:rPr>
+      </w:pPr>
+    </w:p>
+    <w:p>
+      <w:pPr>
+        <w:rPr>
+          <w:rFonts w:ascii="Arial" w:hAnsi="Arial" w:cs="Arial"/>
+        </w:rPr>
+      </w:pPr>
+    </w:p>
+    <w:p>
+      <w:pPr>
+        <w:rPr>
+          <w:rFonts w:ascii="Arial" w:hAnsi="Arial" w:cs="Arial"/>
+        </w:rPr>
+      </w:pPr>
+    </w:p>
+    <w:p>
+      <w:pPr>
+        <w:rPr>
+          <w:rFonts w:ascii="Arial" w:hAnsi="Arial" w:cs="Arial"/>
+        </w:rPr>
+      </w:pPr>
+    </w:p>
+    <w:p>
+      <w:pPr>
+        <w:rPr>
+          <w:rFonts w:ascii="Arial" w:hAnsi="Arial" w:cs="Arial"/>
+        </w:rPr>
+      </w:pPr>
+      <w:r>
+        <w:rPr>
+          <w:rFonts w:ascii="Arial" w:hAnsi="Arial" w:cs="Arial"/>
+        </w:rPr>
+        <w:t>Mijn naam is [Naam] en ik ben 19 jaar oud. Ik studeer software- en gamedevelopment aan het Media College Amsterdam. Op [</w:t>
+      </w:r>
+      <w:r>
+        <w:rPr>
+          <w:rFonts w:ascii="Arial" w:hAnsi="Arial" w:cs="Arial"/>
+        </w:rPr>
+        <w:t>L</w:t>
+      </w:r>
+      <w:r>
+        <w:rPr>
+          <w:rFonts w:ascii="Arial" w:hAnsi="Arial" w:cs="Arial"/>
+        </w:rPr>
+        <w:t xml:space="preserve">ocatie waar </w:t>
+      </w:r>
+      <w:r>
+        <w:rPr>
+          <w:rFonts w:ascii="Arial" w:hAnsi="Arial" w:cs="Arial"/>
+        </w:rPr>
+        <w:t>ik</w:t>
+      </w:r>
+      <w:r>
+        <w:rPr>
+          <w:rFonts w:ascii="Arial" w:hAnsi="Arial" w:cs="Arial"/>
+        </w:rPr>
+        <w:t xml:space="preserve"> </w:t>
+      </w:r>
+      <w:r>
+        <w:rPr>
+          <w:rFonts w:ascii="Arial" w:hAnsi="Arial" w:cs="Arial"/>
+        </w:rPr>
+        <w:t>de solicitatie hebt gevonden</w:t>
+      </w:r>
+      <w:r>
+        <w:rPr>
+          <w:rFonts w:ascii="Arial" w:hAnsi="Arial" w:cs="Arial"/>
+        </w:rPr>
+        <w:t>] zag ik dat jullie</w:t>
+      </w:r>
+      <w:r>
+        <w:rPr>
+          <w:rFonts w:ascii="Arial" w:hAnsi="Arial" w:cs="Arial"/>
+        </w:rPr>
+        <w:t xml:space="preserve"> [Type stage]</w:t>
+      </w:r>
+      <w:r>
+        <w:rPr>
+          <w:rFonts w:ascii="Arial" w:hAnsi="Arial" w:cs="Arial"/>
+        </w:rPr>
+        <w:t xml:space="preserve"> stages aanbieden. Het lijkt mij een zeer interessante mogelijkheid om stage te lopen bij jullie bedrijf.</w:t>
+      </w:r>
+    </w:p>
+    <w:p>
+      <w:pPr>
+        <w:rPr>
+          <w:rFonts w:ascii="Arial" w:hAnsi="Arial" w:cs="Arial"/>
+        </w:rPr>
+      </w:pPr>
+    </w:p>
+    <w:p>
+      <w:pPr>
+        <w:rPr>
+          <w:rFonts w:ascii="Arial" w:hAnsi="Arial" w:cs="Arial"/>
+        </w:rPr>
+      </w:pPr>
+    </w:p>
+    <w:p>
+      <w:pPr>
+        <w:rPr>
+          <w:rFonts w:ascii="Arial" w:hAnsi="Arial" w:cs="Arial"/>
+        </w:rPr>
+      </w:pPr>
+    </w:p>
+    <w:p>
+      <w:pPr>
+        <w:rPr>
+          <w:rFonts w:ascii="Arial" w:hAnsi="Arial" w:cs="Arial"/>
+        </w:rPr>
+      </w:pPr>
+    </w:p>
+    <w:p>
+      <w:pPr>
+        <w:rPr>
+          <w:rFonts w:ascii="Arial" w:hAnsi="Arial" w:cs="Arial"/>
+        </w:rPr>
+      </w:pPr>
+    </w:p>
+    <w:p>
+      <w:pPr>
+        <w:rPr>
+          <w:rFonts w:ascii="Arial" w:hAnsi="Arial" w:cs="Arial"/>
+        </w:rPr>
+      </w:pPr>
+    </w:p>
+    <w:p>
+      <w:pPr>
+        <w:rPr>
+          <w:rFonts w:ascii="Arial" w:hAnsi="Arial" w:cs="Arial"/>
+        </w:rPr>
+      </w:pPr>
+    </w:p>
+    <w:p>
+      <w:pPr>
+        <w:rPr>
+          <w:rFonts w:ascii="Arial" w:hAnsi="Arial" w:cs="Arial"/>
+        </w:rPr>
+      </w:pPr>
+    </w:p>
+    <w:p>
+      <w:pPr>
+        <w:rPr>
+          <w:rFonts w:ascii="Arial" w:hAnsi="Arial" w:cs="Arial"/>
+        </w:rPr>
+      </w:pPr>
+      <w:r>
+        <w:rPr>
+          <w:rFonts w:ascii="Arial" w:hAnsi="Arial" w:cs="Arial"/>
+        </w:rPr>
+        <w:t>Introductie</w:t>
       </w:r>
       <w:r>
         <w:rPr>
@@ -23,10 +688,9 @@
     </w:p>
     <w:p>
       <w:pPr>
-        <w:pStyle w:val="ListParagraph"/>
         <w:numPr>
           <w:ilvl w:val="0"/>
-          <w:numId w:val="1"/>
+          <w:numId w:val="2"/>
         </w:numPr>
         <w:rPr>
           <w:rFonts w:ascii="Arial" w:hAnsi="Arial" w:cs="Arial"/>
@@ -41,10 +705,9 @@
     </w:p>
     <w:p>
       <w:pPr>
-        <w:pStyle w:val="ListParagraph"/>
         <w:numPr>
           <w:ilvl w:val="0"/>
-          <w:numId w:val="1"/>
+          <w:numId w:val="2"/>
         </w:numPr>
         <w:rPr>
           <w:rFonts w:ascii="Arial" w:hAnsi="Arial" w:cs="Arial"/>
@@ -59,10 +722,9 @@
     </w:p>
     <w:p>
       <w:pPr>
-        <w:pStyle w:val="ListParagraph"/>
         <w:numPr>
           <w:ilvl w:val="0"/>
-          <w:numId w:val="1"/>
+          <w:numId w:val="2"/>
         </w:numPr>
         <w:rPr>
           <w:rFonts w:ascii="Arial" w:hAnsi="Arial" w:cs="Arial"/>
@@ -90,10 +752,9 @@
     </w:p>
     <w:p>
       <w:pPr>
-        <w:pStyle w:val="ListParagraph"/>
         <w:numPr>
           <w:ilvl w:val="0"/>
-          <w:numId w:val="1"/>
+          <w:numId w:val="2"/>
         </w:numPr>
         <w:rPr>
           <w:rFonts w:ascii="Arial" w:hAnsi="Arial" w:cs="Arial"/>
@@ -103,21 +764,14 @@
         <w:rPr>
           <w:rFonts w:ascii="Arial" w:hAnsi="Arial" w:cs="Arial"/>
         </w:rPr>
-        <w:t>Waarom past deze stage bij</w:t>
-      </w:r>
-      <w:r>
-        <w:rPr>
-          <w:rFonts w:ascii="Arial" w:hAnsi="Arial" w:cs="Arial"/>
-        </w:rPr>
-        <w:t xml:space="preserve"> jou?</w:t>
-      </w:r>
-    </w:p>
-    <w:p>
-      <w:pPr>
-        <w:pStyle w:val="ListParagraph"/>
+        <w:t>Waarom past deze stage bij jou?</w:t>
+      </w:r>
+    </w:p>
+    <w:p>
+      <w:pPr>
         <w:numPr>
           <w:ilvl w:val="0"/>
-          <w:numId w:val="1"/>
+          <w:numId w:val="2"/>
         </w:numPr>
         <w:rPr>
           <w:rFonts w:ascii="Arial" w:hAnsi="Arial" w:cs="Arial"/>
@@ -132,10 +786,9 @@
     </w:p>
     <w:p>
       <w:pPr>
-        <w:pStyle w:val="ListParagraph"/>
         <w:numPr>
           <w:ilvl w:val="0"/>
-          <w:numId w:val="1"/>
+          <w:numId w:val="2"/>
         </w:numPr>
         <w:rPr>
           <w:rFonts w:ascii="Arial" w:hAnsi="Arial" w:cs="Arial"/>
@@ -163,10 +816,9 @@
     </w:p>
     <w:p>
       <w:pPr>
-        <w:pStyle w:val="ListParagraph"/>
         <w:numPr>
           <w:ilvl w:val="0"/>
-          <w:numId w:val="1"/>
+          <w:numId w:val="2"/>
         </w:numPr>
         <w:rPr>
           <w:rFonts w:ascii="Arial" w:hAnsi="Arial" w:cs="Arial"/>
@@ -181,10 +833,9 @@
     </w:p>
     <w:p>
       <w:pPr>
-        <w:pStyle w:val="ListParagraph"/>
         <w:numPr>
           <w:ilvl w:val="0"/>
-          <w:numId w:val="1"/>
+          <w:numId w:val="2"/>
         </w:numPr>
         <w:rPr>
           <w:rFonts w:ascii="Arial" w:hAnsi="Arial" w:cs="Arial"/>
@@ -199,10 +850,9 @@
     </w:p>
     <w:p>
       <w:pPr>
-        <w:pStyle w:val="ListParagraph"/>
         <w:numPr>
           <w:ilvl w:val="0"/>
-          <w:numId w:val="1"/>
+          <w:numId w:val="2"/>
         </w:numPr>
         <w:rPr>
           <w:rFonts w:ascii="Arial" w:hAnsi="Arial" w:cs="Arial"/>
@@ -217,8 +867,6 @@
     </w:p>
     <w:p>
       <w:pPr>
-        <w:pStyle w:val="ListParagraph"/>
-        <w:ind w:left="420"/>
         <w:rPr>
           <w:rFonts w:ascii="Arial" w:hAnsi="Arial" w:cs="Arial"/>
         </w:rPr>
@@ -239,10 +887,9 @@
     </w:p>
     <w:p>
       <w:pPr>
-        <w:pStyle w:val="ListParagraph"/>
         <w:numPr>
           <w:ilvl w:val="0"/>
-          <w:numId w:val="1"/>
+          <w:numId w:val="2"/>
         </w:numPr>
         <w:rPr>
           <w:rFonts w:ascii="Arial" w:hAnsi="Arial" w:cs="Arial"/>
@@ -270,10 +917,9 @@
     </w:p>
     <w:p>
       <w:pPr>
-        <w:pStyle w:val="ListParagraph"/>
         <w:numPr>
           <w:ilvl w:val="0"/>
-          <w:numId w:val="1"/>
+          <w:numId w:val="2"/>
         </w:numPr>
         <w:rPr>
           <w:rFonts w:ascii="Arial" w:hAnsi="Arial" w:cs="Arial"/>
@@ -288,10 +934,9 @@
     </w:p>
     <w:p>
       <w:pPr>
-        <w:pStyle w:val="ListParagraph"/>
         <w:numPr>
           <w:ilvl w:val="0"/>
-          <w:numId w:val="1"/>
+          <w:numId w:val="2"/>
         </w:numPr>
         <w:rPr>
           <w:rFonts w:ascii="Arial" w:hAnsi="Arial" w:cs="Arial"/>
@@ -303,372 +948,6 @@
         </w:rPr>
         <w:t>Call of action</w:t>
       </w:r>
-    </w:p>
-    <w:p>
-      <w:pPr>
-        <w:pStyle w:val="ListParagraph"/>
-        <w:ind w:left="420"/>
-        <w:rPr>
-          <w:rFonts w:ascii="Arial" w:hAnsi="Arial" w:cs="Arial"/>
-        </w:rPr>
-      </w:pPr>
-    </w:p>
-    <w:p>
-      <w:pPr>
-        <w:pStyle w:val="ListParagraph"/>
-        <w:ind w:left="420"/>
-        <w:rPr>
-          <w:rFonts w:ascii="Arial" w:hAnsi="Arial" w:cs="Arial"/>
-        </w:rPr>
-      </w:pPr>
-    </w:p>
-    <w:p>
-      <w:pPr>
-        <w:pStyle w:val="ListParagraph"/>
-        <w:ind w:left="420"/>
-        <w:rPr>
-          <w:rFonts w:ascii="Arial" w:hAnsi="Arial" w:cs="Arial"/>
-        </w:rPr>
-      </w:pPr>
-    </w:p>
-    <w:p>
-      <w:pPr>
-        <w:pStyle w:val="ListParagraph"/>
-        <w:ind w:left="420"/>
-        <w:rPr>
-          <w:rFonts w:ascii="Arial" w:hAnsi="Arial" w:cs="Arial"/>
-        </w:rPr>
-      </w:pPr>
-    </w:p>
-    <w:p>
-      <w:pPr>
-        <w:pStyle w:val="ListParagraph"/>
-        <w:ind w:left="420"/>
-        <w:rPr>
-          <w:rFonts w:ascii="Arial" w:hAnsi="Arial" w:cs="Arial"/>
-        </w:rPr>
-      </w:pPr>
-    </w:p>
-    <w:p>
-      <w:pPr>
-        <w:pStyle w:val="ListParagraph"/>
-        <w:ind w:left="420"/>
-        <w:rPr>
-          <w:rFonts w:ascii="Arial" w:hAnsi="Arial" w:cs="Arial"/>
-        </w:rPr>
-      </w:pPr>
-    </w:p>
-    <w:p>
-      <w:pPr>
-        <w:pStyle w:val="ListParagraph"/>
-        <w:ind w:left="420"/>
-        <w:rPr>
-          <w:rFonts w:ascii="Arial" w:hAnsi="Arial" w:cs="Arial"/>
-        </w:rPr>
-      </w:pPr>
-    </w:p>
-    <w:p>
-      <w:pPr>
-        <w:pStyle w:val="ListParagraph"/>
-        <w:ind w:left="420"/>
-        <w:rPr>
-          <w:rFonts w:ascii="Arial" w:hAnsi="Arial" w:cs="Arial"/>
-        </w:rPr>
-      </w:pPr>
-    </w:p>
-    <w:p>
-      <w:pPr>
-        <w:pStyle w:val="ListParagraph"/>
-        <w:ind w:left="420"/>
-        <w:rPr>
-          <w:rFonts w:ascii="Arial" w:hAnsi="Arial" w:cs="Arial"/>
-        </w:rPr>
-      </w:pPr>
-    </w:p>
-    <w:p>
-      <w:pPr>
-        <w:pStyle w:val="ListParagraph"/>
-        <w:ind w:left="420"/>
-        <w:rPr>
-          <w:rFonts w:ascii="Arial" w:hAnsi="Arial" w:cs="Arial"/>
-        </w:rPr>
-      </w:pPr>
-    </w:p>
-    <w:p>
-      <w:pPr>
-        <w:pStyle w:val="ListParagraph"/>
-        <w:ind w:left="420"/>
-        <w:rPr>
-          <w:rFonts w:ascii="Arial" w:hAnsi="Arial" w:cs="Arial"/>
-        </w:rPr>
-      </w:pPr>
-    </w:p>
-    <w:p>
-      <w:pPr>
-        <w:pStyle w:val="ListParagraph"/>
-        <w:ind w:left="420"/>
-        <w:rPr>
-          <w:rFonts w:ascii="Arial" w:hAnsi="Arial" w:cs="Arial"/>
-        </w:rPr>
-      </w:pPr>
-    </w:p>
-    <w:p>
-      <w:pPr>
-        <w:pStyle w:val="ListParagraph"/>
-        <w:ind w:left="420"/>
-        <w:rPr>
-          <w:rFonts w:ascii="Arial" w:hAnsi="Arial" w:cs="Arial"/>
-        </w:rPr>
-      </w:pPr>
-    </w:p>
-    <w:p>
-      <w:pPr>
-        <w:pStyle w:val="ListParagraph"/>
-        <w:ind w:left="420"/>
-        <w:rPr>
-          <w:rFonts w:ascii="Arial" w:hAnsi="Arial" w:cs="Arial"/>
-        </w:rPr>
-      </w:pPr>
-    </w:p>
-    <w:p>
-      <w:pPr>
-        <w:pStyle w:val="ListParagraph"/>
-        <w:ind w:left="420"/>
-        <w:rPr>
-          <w:rFonts w:ascii="Arial" w:hAnsi="Arial" w:cs="Arial"/>
-        </w:rPr>
-      </w:pPr>
-    </w:p>
-    <w:p>
-      <w:pPr>
-        <w:pStyle w:val="ListParagraph"/>
-        <w:ind w:left="420"/>
-        <w:rPr>
-          <w:rFonts w:ascii="Arial" w:hAnsi="Arial" w:cs="Arial"/>
-        </w:rPr>
-      </w:pPr>
-    </w:p>
-    <w:p>
-      <w:pPr>
-        <w:pStyle w:val="ListParagraph"/>
-        <w:ind w:left="420"/>
-        <w:rPr>
-          <w:rFonts w:ascii="Arial" w:hAnsi="Arial" w:cs="Arial"/>
-        </w:rPr>
-      </w:pPr>
-    </w:p>
-    <w:p>
-      <w:pPr>
-        <w:pStyle w:val="ListParagraph"/>
-        <w:ind w:left="420"/>
-        <w:rPr>
-          <w:rFonts w:ascii="Arial" w:hAnsi="Arial" w:cs="Arial"/>
-        </w:rPr>
-      </w:pPr>
-    </w:p>
-    <w:p>
-      <w:pPr>
-        <w:rPr>
-          <w:rFonts w:ascii="Arial" w:hAnsi="Arial" w:cs="Arial"/>
-        </w:rPr>
-      </w:pPr>
-      <w:r>
-        <w:rPr>
-          <w:rFonts w:ascii="Arial" w:hAnsi="Arial" w:cs="Arial"/>
-        </w:rPr>
-        <w:lastRenderedPageBreak/>
-        <w:t xml:space="preserve">Onderwerp: Sollicitatie stage [afdeling/functie] </w:t>
-      </w:r>
-      <w:r>
-        <w:rPr>
-          <w:rFonts w:ascii="Arial" w:hAnsi="Arial" w:cs="Arial"/>
-        </w:rPr>
-        <w:t>Quinten Duijster</w:t>
-      </w:r>
-    </w:p>
-    <w:p>
-      <w:pPr>
-        <w:pStyle w:val="ListParagraph"/>
-        <w:ind w:left="420"/>
-        <w:rPr>
-          <w:rFonts w:ascii="Arial" w:hAnsi="Arial" w:cs="Arial"/>
-        </w:rPr>
-      </w:pPr>
-    </w:p>
-    <w:p>
-      <w:pPr>
-        <w:rPr>
-          <w:rFonts w:ascii="Arial" w:hAnsi="Arial" w:cs="Arial"/>
-        </w:rPr>
-      </w:pPr>
-      <w:r>
-        <w:rPr>
-          <w:rFonts w:ascii="Arial" w:hAnsi="Arial" w:cs="Arial"/>
-        </w:rPr>
-        <w:t>Geachte heer/mevrouw,</w:t>
-      </w:r>
-    </w:p>
-    <w:p>
-      <w:pPr>
-        <w:rPr>
-          <w:rFonts w:ascii="Arial" w:hAnsi="Arial" w:cs="Arial"/>
-        </w:rPr>
-      </w:pPr>
-      <w:r>
-        <w:rPr>
-          <w:rFonts w:ascii="Arial" w:hAnsi="Arial" w:cs="Arial"/>
-        </w:rPr>
-        <w:t xml:space="preserve">Mijn naam is [Naam] en ik ben 19 jaar oud. Ik studeer software- en gamedevelopment aan het Media College Amsterdam. Op [insert locatie waar je </w:t>
-      </w:r>
-      <w:r>
-        <w:rPr>
-          <w:rFonts w:ascii="Arial" w:hAnsi="Arial" w:cs="Arial"/>
-        </w:rPr>
-        <w:t>de solicitatie hebt gevonde</w:t>
-      </w:r>
-      <w:r>
-        <w:rPr>
-          <w:rFonts w:ascii="Arial" w:hAnsi="Arial" w:cs="Arial"/>
-        </w:rPr>
-        <w:t>n</w:t>
-      </w:r>
-      <w:r>
-        <w:rPr>
-          <w:rFonts w:ascii="Arial" w:hAnsi="Arial" w:cs="Arial"/>
-        </w:rPr>
-        <w:t>] zag ik dat jullie</w:t>
-      </w:r>
-      <w:r>
-        <w:rPr>
-          <w:rFonts w:ascii="Arial" w:hAnsi="Arial" w:cs="Arial"/>
-        </w:rPr>
-        <w:t xml:space="preserve"> [insert type stage]</w:t>
-      </w:r>
-      <w:r>
-        <w:rPr>
-          <w:rFonts w:ascii="Arial" w:hAnsi="Arial" w:cs="Arial"/>
-        </w:rPr>
-        <w:t xml:space="preserve"> stages aanbieden. Het lijkt mij een zeer interessante mogelijkheid om stage te lopen bij jullie bedrijf.</w:t>
-      </w:r>
-    </w:p>
-    <w:p>
-      <w:pPr>
-        <w:rPr>
-          <w:rFonts w:ascii="Arial" w:hAnsi="Arial" w:cs="Arial"/>
-        </w:rPr>
-      </w:pPr>
-      <w:r>
-        <w:rPr>
-          <w:rFonts w:ascii="Arial" w:hAnsi="Arial" w:cs="Arial"/>
-        </w:rPr>
-        <w:t>[motivatie]</w:t>
-      </w:r>
-    </w:p>
-    <w:p>
-      <w:pPr>
-        <w:rPr>
-          <w:rFonts w:ascii="Arial" w:hAnsi="Arial" w:cs="Arial"/>
-        </w:rPr>
-      </w:pPr>
-      <w:r>
-        <w:rPr>
-          <w:rFonts w:ascii="Arial" w:hAnsi="Arial" w:cs="Arial"/>
-        </w:rPr>
-        <w:t>[</w:t>
-      </w:r>
-      <w:r>
-        <w:rPr>
-          <w:rFonts w:ascii="Arial" w:hAnsi="Arial" w:cs="Arial"/>
-        </w:rPr>
-        <w:t>Geschiktheid</w:t>
-      </w:r>
-      <w:r>
-        <w:rPr>
-          <w:rFonts w:ascii="Arial" w:hAnsi="Arial" w:cs="Arial"/>
-        </w:rPr>
-        <w:t>]</w:t>
-      </w:r>
-    </w:p>
-    <w:p>
-      <w:pPr>
-        <w:rPr>
-          <w:rFonts w:ascii="Arial" w:hAnsi="Arial" w:cs="Arial"/>
-        </w:rPr>
-      </w:pPr>
-      <w:r>
-        <w:rPr>
-          <w:rFonts w:ascii="Arial" w:hAnsi="Arial" w:cs="Arial"/>
-        </w:rPr>
-        <w:t>In de bijlagen vindt u mijn cv en portfolio. In mijn cv kunt u meer informatie over mijzelf, werkervaring en opleidingen vinden. In mijn portfolio vindt u daarnaast informatie over projecten waaraan ik heb gewerkt, nog meer informatie over mijzelf en andere manieren om contact met mij op te nemen.</w:t>
-      </w:r>
-    </w:p>
-    <w:p>
-      <w:pPr>
-        <w:rPr>
-          <w:rFonts w:ascii="Arial" w:hAnsi="Arial" w:cs="Arial"/>
-          <w:lang w:val="en-US"/>
-        </w:rPr>
-      </w:pPr>
-      <w:r>
-        <w:rPr>
-          <w:rFonts w:ascii="Arial" w:hAnsi="Arial" w:cs="Arial"/>
-          <w:lang w:val="en-US"/>
-        </w:rPr>
-        <w:t>Ik kijk ernaar uit om van u te horen en bespreek graag in een persoonlijk gesprek de mogelijkheden voor de rol [insert waarvoor je solliciteert].</w:t>
-      </w:r>
-    </w:p>
-    <w:p>
-      <w:pPr>
-        <w:rPr>
-          <w:rFonts w:ascii="Arial" w:hAnsi="Arial" w:cs="Arial"/>
-          <w:lang w:val="en-US"/>
-        </w:rPr>
-      </w:pPr>
-      <w:r>
-        <w:rPr>
-          <w:rFonts w:ascii="Arial" w:hAnsi="Arial" w:cs="Arial"/>
-          <w:lang w:val="en-US"/>
-        </w:rPr>
-        <w:t>Met vriendelijke groet,</w:t>
-      </w:r>
-      <w:r>
-        <w:rPr>
-          <w:rFonts w:ascii="Arial" w:hAnsi="Arial" w:cs="Arial"/>
-          <w:lang w:val="en-US"/>
-        </w:rPr>
-        <w:br/>
-        <w:t>Quinten Duijster</w:t>
-      </w:r>
-    </w:p>
-    <w:p>
-      <w:pPr>
-        <w:rPr>
-          <w:rFonts w:ascii="Arial" w:hAnsi="Arial" w:cs="Arial"/>
-          <w:lang w:val="en-US"/>
-        </w:rPr>
-      </w:pPr>
-      <w:r>
-        <w:rPr>
-          <w:rFonts w:ascii="Arial" w:hAnsi="Arial" w:cs="Arial"/>
-          <w:lang w:val="en-US"/>
-        </w:rPr>
-        <w:t>0618189992</w:t>
-      </w:r>
-      <w:r>
-        <w:rPr>
-          <w:rFonts w:ascii="Arial" w:hAnsi="Arial" w:cs="Arial"/>
-          <w:lang w:val="en-US"/>
-        </w:rPr>
-        <w:br/>
-        <w:t>Contact@quintenduijster.nl</w:t>
-      </w:r>
-    </w:p>
-    <w:p>
-      <w:pPr>
-        <w:rPr>
-          <w:rFonts w:ascii="Arial" w:hAnsi="Arial" w:cs="Arial"/>
-        </w:rPr>
-      </w:pPr>
     </w:p>
     <w:p>
       <w:pPr>
@@ -802,6 +1081,9 @@
     </w:lvl>
   </w:abstractNum>
   <w:num w:numId="1" w16cid:durableId="1398280966">
+    <w:abstractNumId w:val="0"/>
+  </w:num>
+  <w:num w:numId="2" w16cid:durableId="887641541">
     <w:abstractNumId w:val="0"/>
   </w:num>
 </w:numbering>

</xml_diff>